<commit_message>
Changes to boundary graph
</commit_message>
<xml_diff>
--- a/ZZ_Archived Reports/05_19 - Report.docx
+++ b/ZZ_Archived Reports/05_19 - Report.docx
@@ -2296,18 +2296,7 @@
                 <w:szCs w:val="21"/>
                 <w:lang w:eastAsia="en-GB"/>
               </w:rPr>
-              <w:t>Na_</w:t>
-            </w:r>
-            <w:proofErr w:type="gramStart"/>
-            <w:r>
-              <w:rPr>
-                <w:rFonts w:ascii="Courier New" w:eastAsia="Times New Roman" w:hAnsi="Courier New" w:cs="Courier New"/>
-                <w:color w:val="000000"/>
-                <w:sz w:val="21"/>
-                <w:szCs w:val="21"/>
-                <w:lang w:eastAsia="en-GB"/>
-              </w:rPr>
-              <w:t>out</w:t>
+              <w:t>Na_out</w:t>
             </w:r>
             <w:proofErr w:type="spellEnd"/>
             <w:r>
@@ -2318,18 +2307,7 @@
                 <w:szCs w:val="21"/>
                 <w:lang w:eastAsia="en-GB"/>
               </w:rPr>
-              <w:t>)^</w:t>
-            </w:r>
-            <w:proofErr w:type="gramEnd"/>
-            <w:r>
-              <w:rPr>
-                <w:rFonts w:ascii="Courier New" w:eastAsia="Times New Roman" w:hAnsi="Courier New" w:cs="Courier New"/>
-                <w:color w:val="000000"/>
-                <w:sz w:val="21"/>
-                <w:szCs w:val="21"/>
-                <w:lang w:eastAsia="en-GB"/>
-              </w:rPr>
-              <w:t>3</w:t>
+              <w:t>)^3</w:t>
             </w:r>
           </w:p>
           <w:p>
@@ -2614,93 +2592,49 @@
                 <w:szCs w:val="21"/>
                 <w:lang w:eastAsia="en-GB"/>
               </w:rPr>
-              <w:t>Comp</w:t>
-            </w:r>
-            <w:proofErr w:type="gramStart"/>
-            <w:r>
-              <w:rPr>
-                <w:rFonts w:ascii="Courier New" w:eastAsia="Times New Roman" w:hAnsi="Courier New" w:cs="Courier New"/>
-                <w:color w:val="000000"/>
-                <w:sz w:val="21"/>
-                <w:szCs w:val="21"/>
-                <w:lang w:eastAsia="en-GB"/>
-              </w:rPr>
-              <w:t>2 :</w:t>
-            </w:r>
-            <w:proofErr w:type="gramEnd"/>
-            <w:r>
-              <w:rPr>
-                <w:rFonts w:ascii="Courier New" w:eastAsia="Times New Roman" w:hAnsi="Courier New" w:cs="Courier New"/>
-                <w:color w:val="000000"/>
-                <w:sz w:val="21"/>
-                <w:szCs w:val="21"/>
-                <w:lang w:eastAsia="en-GB"/>
-              </w:rPr>
-              <w:t xml:space="preserve"> increase intracellular impermeant anion concentration -  2.0 mM, valence: -1.0, between: 120.0s and  300.0s</w:t>
-            </w:r>
-          </w:p>
-          <w:p>
-            <w:pPr>
-              <w:shd w:val="clear" w:color="auto" w:fill="FFFFFF"/>
-              <w:tabs>
-                <w:tab w:val="left" w:pos="916"/>
-                <w:tab w:val="left" w:pos="1832"/>
-                <w:tab w:val="left" w:pos="2748"/>
-                <w:tab w:val="left" w:pos="3664"/>
-                <w:tab w:val="left" w:pos="4580"/>
-                <w:tab w:val="left" w:pos="5496"/>
-                <w:tab w:val="left" w:pos="6412"/>
-                <w:tab w:val="left" w:pos="7328"/>
-                <w:tab w:val="left" w:pos="8244"/>
-                <w:tab w:val="left" w:pos="9160"/>
-                <w:tab w:val="left" w:pos="10076"/>
-                <w:tab w:val="left" w:pos="10992"/>
-                <w:tab w:val="left" w:pos="11908"/>
-                <w:tab w:val="left" w:pos="12824"/>
-                <w:tab w:val="left" w:pos="13740"/>
-                <w:tab w:val="left" w:pos="14656"/>
-              </w:tabs>
-              <w:wordWrap w:val="0"/>
-              <w:textAlignment w:val="baseline"/>
-              <w:rPr>
-                <w:rFonts w:ascii="Courier New" w:eastAsia="Times New Roman" w:hAnsi="Courier New" w:cs="Courier New"/>
-                <w:color w:val="000000"/>
-                <w:sz w:val="21"/>
-                <w:szCs w:val="21"/>
-                <w:lang w:eastAsia="en-GB"/>
-              </w:rPr>
-            </w:pPr>
-            <w:r>
-              <w:rPr>
-                <w:rFonts w:ascii="Courier New" w:eastAsia="Times New Roman" w:hAnsi="Courier New" w:cs="Courier New"/>
-                <w:color w:val="000000"/>
-                <w:sz w:val="21"/>
-                <w:szCs w:val="21"/>
-                <w:lang w:eastAsia="en-GB"/>
-              </w:rPr>
-              <w:t xml:space="preserve">No change of </w:t>
-            </w:r>
-            <w:proofErr w:type="gramStart"/>
-            <w:r>
-              <w:rPr>
-                <w:rFonts w:ascii="Courier New" w:eastAsia="Times New Roman" w:hAnsi="Courier New" w:cs="Courier New"/>
-                <w:color w:val="000000"/>
-                <w:sz w:val="21"/>
-                <w:szCs w:val="21"/>
-                <w:lang w:eastAsia="en-GB"/>
-              </w:rPr>
-              <w:t>intracellular  impermeant</w:t>
-            </w:r>
-            <w:proofErr w:type="gramEnd"/>
-            <w:r>
-              <w:rPr>
-                <w:rFonts w:ascii="Courier New" w:eastAsia="Times New Roman" w:hAnsi="Courier New" w:cs="Courier New"/>
-                <w:color w:val="000000"/>
-                <w:sz w:val="21"/>
-                <w:szCs w:val="21"/>
-                <w:lang w:eastAsia="en-GB"/>
-              </w:rPr>
-              <w:t xml:space="preserve"> anion charge mid simulation</w:t>
+              <w:t>Comp2 : increase intracellular impermeant anion concentration -  2.0 mM, valence: -1.0, between: 120.0s and  300.0s</w:t>
+            </w:r>
+          </w:p>
+          <w:p>
+            <w:pPr>
+              <w:shd w:val="clear" w:color="auto" w:fill="FFFFFF"/>
+              <w:tabs>
+                <w:tab w:val="left" w:pos="916"/>
+                <w:tab w:val="left" w:pos="1832"/>
+                <w:tab w:val="left" w:pos="2748"/>
+                <w:tab w:val="left" w:pos="3664"/>
+                <w:tab w:val="left" w:pos="4580"/>
+                <w:tab w:val="left" w:pos="5496"/>
+                <w:tab w:val="left" w:pos="6412"/>
+                <w:tab w:val="left" w:pos="7328"/>
+                <w:tab w:val="left" w:pos="8244"/>
+                <w:tab w:val="left" w:pos="9160"/>
+                <w:tab w:val="left" w:pos="10076"/>
+                <w:tab w:val="left" w:pos="10992"/>
+                <w:tab w:val="left" w:pos="11908"/>
+                <w:tab w:val="left" w:pos="12824"/>
+                <w:tab w:val="left" w:pos="13740"/>
+                <w:tab w:val="left" w:pos="14656"/>
+              </w:tabs>
+              <w:wordWrap w:val="0"/>
+              <w:textAlignment w:val="baseline"/>
+              <w:rPr>
+                <w:rFonts w:ascii="Courier New" w:eastAsia="Times New Roman" w:hAnsi="Courier New" w:cs="Courier New"/>
+                <w:color w:val="000000"/>
+                <w:sz w:val="21"/>
+                <w:szCs w:val="21"/>
+                <w:lang w:eastAsia="en-GB"/>
+              </w:rPr>
+            </w:pPr>
+            <w:r>
+              <w:rPr>
+                <w:rFonts w:ascii="Courier New" w:eastAsia="Times New Roman" w:hAnsi="Courier New" w:cs="Courier New"/>
+                <w:color w:val="000000"/>
+                <w:sz w:val="21"/>
+                <w:szCs w:val="21"/>
+                <w:lang w:eastAsia="en-GB"/>
+              </w:rPr>
+              <w:t>No change of intracellular  impermeant anion charge mid simulation</w:t>
             </w:r>
           </w:p>
           <w:p>
@@ -4645,18 +4579,7 @@
                 <w:szCs w:val="21"/>
                 <w:lang w:eastAsia="en-GB"/>
               </w:rPr>
-              <w:t>Na_</w:t>
-            </w:r>
-            <w:proofErr w:type="gramStart"/>
-            <w:r>
-              <w:rPr>
-                <w:rFonts w:ascii="Courier New" w:eastAsia="Times New Roman" w:hAnsi="Courier New" w:cs="Courier New"/>
-                <w:color w:val="000000"/>
-                <w:sz w:val="21"/>
-                <w:szCs w:val="21"/>
-                <w:lang w:eastAsia="en-GB"/>
-              </w:rPr>
-              <w:t>out</w:t>
+              <w:t>Na_out</w:t>
             </w:r>
             <w:proofErr w:type="spellEnd"/>
             <w:r>
@@ -4667,18 +4590,7 @@
                 <w:szCs w:val="21"/>
                 <w:lang w:eastAsia="en-GB"/>
               </w:rPr>
-              <w:t>)^</w:t>
-            </w:r>
-            <w:proofErr w:type="gramEnd"/>
-            <w:r>
-              <w:rPr>
-                <w:rFonts w:ascii="Courier New" w:eastAsia="Times New Roman" w:hAnsi="Courier New" w:cs="Courier New"/>
-                <w:color w:val="000000"/>
-                <w:sz w:val="21"/>
-                <w:szCs w:val="21"/>
-                <w:lang w:eastAsia="en-GB"/>
-              </w:rPr>
-              <w:t>3</w:t>
+              <w:t>)^3</w:t>
             </w:r>
           </w:p>
           <w:p>
@@ -4962,93 +4874,49 @@
                 <w:szCs w:val="21"/>
                 <w:lang w:eastAsia="en-GB"/>
               </w:rPr>
-              <w:t>Comp</w:t>
-            </w:r>
-            <w:proofErr w:type="gramStart"/>
-            <w:r>
-              <w:rPr>
-                <w:rFonts w:ascii="Courier New" w:eastAsia="Times New Roman" w:hAnsi="Courier New" w:cs="Courier New"/>
-                <w:color w:val="000000"/>
-                <w:sz w:val="21"/>
-                <w:szCs w:val="21"/>
-                <w:lang w:eastAsia="en-GB"/>
-              </w:rPr>
-              <w:t>2 :</w:t>
-            </w:r>
-            <w:proofErr w:type="gramEnd"/>
-            <w:r>
-              <w:rPr>
-                <w:rFonts w:ascii="Courier New" w:eastAsia="Times New Roman" w:hAnsi="Courier New" w:cs="Courier New"/>
-                <w:color w:val="000000"/>
-                <w:sz w:val="21"/>
-                <w:szCs w:val="21"/>
-                <w:lang w:eastAsia="en-GB"/>
-              </w:rPr>
-              <w:t xml:space="preserve"> increase intracellular impermeant anion concentration -  2.0 mM, valence: -1.0, between: 120.0s and  300.0s</w:t>
-            </w:r>
-          </w:p>
-          <w:p>
-            <w:pPr>
-              <w:shd w:val="clear" w:color="auto" w:fill="FFFFFF"/>
-              <w:tabs>
-                <w:tab w:val="left" w:pos="916"/>
-                <w:tab w:val="left" w:pos="1832"/>
-                <w:tab w:val="left" w:pos="2748"/>
-                <w:tab w:val="left" w:pos="3664"/>
-                <w:tab w:val="left" w:pos="4580"/>
-                <w:tab w:val="left" w:pos="5496"/>
-                <w:tab w:val="left" w:pos="6412"/>
-                <w:tab w:val="left" w:pos="7328"/>
-                <w:tab w:val="left" w:pos="8244"/>
-                <w:tab w:val="left" w:pos="9160"/>
-                <w:tab w:val="left" w:pos="10076"/>
-                <w:tab w:val="left" w:pos="10992"/>
-                <w:tab w:val="left" w:pos="11908"/>
-                <w:tab w:val="left" w:pos="12824"/>
-                <w:tab w:val="left" w:pos="13740"/>
-                <w:tab w:val="left" w:pos="14656"/>
-              </w:tabs>
-              <w:wordWrap w:val="0"/>
-              <w:textAlignment w:val="baseline"/>
-              <w:rPr>
-                <w:rFonts w:ascii="Courier New" w:eastAsia="Times New Roman" w:hAnsi="Courier New" w:cs="Courier New"/>
-                <w:color w:val="000000"/>
-                <w:sz w:val="21"/>
-                <w:szCs w:val="21"/>
-                <w:lang w:eastAsia="en-GB"/>
-              </w:rPr>
-            </w:pPr>
-            <w:r>
-              <w:rPr>
-                <w:rFonts w:ascii="Courier New" w:eastAsia="Times New Roman" w:hAnsi="Courier New" w:cs="Courier New"/>
-                <w:color w:val="000000"/>
-                <w:sz w:val="21"/>
-                <w:szCs w:val="21"/>
-                <w:lang w:eastAsia="en-GB"/>
-              </w:rPr>
-              <w:t xml:space="preserve">No change of </w:t>
-            </w:r>
-            <w:proofErr w:type="gramStart"/>
-            <w:r>
-              <w:rPr>
-                <w:rFonts w:ascii="Courier New" w:eastAsia="Times New Roman" w:hAnsi="Courier New" w:cs="Courier New"/>
-                <w:color w:val="000000"/>
-                <w:sz w:val="21"/>
-                <w:szCs w:val="21"/>
-                <w:lang w:eastAsia="en-GB"/>
-              </w:rPr>
-              <w:t>intracellular  impermeant</w:t>
-            </w:r>
-            <w:proofErr w:type="gramEnd"/>
-            <w:r>
-              <w:rPr>
-                <w:rFonts w:ascii="Courier New" w:eastAsia="Times New Roman" w:hAnsi="Courier New" w:cs="Courier New"/>
-                <w:color w:val="000000"/>
-                <w:sz w:val="21"/>
-                <w:szCs w:val="21"/>
-                <w:lang w:eastAsia="en-GB"/>
-              </w:rPr>
-              <w:t xml:space="preserve"> anion charge mid simulation</w:t>
+              <w:t>Comp2 : increase intracellular impermeant anion concentration -  2.0 mM, valence: -1.0, between: 120.0s and  300.0s</w:t>
+            </w:r>
+          </w:p>
+          <w:p>
+            <w:pPr>
+              <w:shd w:val="clear" w:color="auto" w:fill="FFFFFF"/>
+              <w:tabs>
+                <w:tab w:val="left" w:pos="916"/>
+                <w:tab w:val="left" w:pos="1832"/>
+                <w:tab w:val="left" w:pos="2748"/>
+                <w:tab w:val="left" w:pos="3664"/>
+                <w:tab w:val="left" w:pos="4580"/>
+                <w:tab w:val="left" w:pos="5496"/>
+                <w:tab w:val="left" w:pos="6412"/>
+                <w:tab w:val="left" w:pos="7328"/>
+                <w:tab w:val="left" w:pos="8244"/>
+                <w:tab w:val="left" w:pos="9160"/>
+                <w:tab w:val="left" w:pos="10076"/>
+                <w:tab w:val="left" w:pos="10992"/>
+                <w:tab w:val="left" w:pos="11908"/>
+                <w:tab w:val="left" w:pos="12824"/>
+                <w:tab w:val="left" w:pos="13740"/>
+                <w:tab w:val="left" w:pos="14656"/>
+              </w:tabs>
+              <w:wordWrap w:val="0"/>
+              <w:textAlignment w:val="baseline"/>
+              <w:rPr>
+                <w:rFonts w:ascii="Courier New" w:eastAsia="Times New Roman" w:hAnsi="Courier New" w:cs="Courier New"/>
+                <w:color w:val="000000"/>
+                <w:sz w:val="21"/>
+                <w:szCs w:val="21"/>
+                <w:lang w:eastAsia="en-GB"/>
+              </w:rPr>
+            </w:pPr>
+            <w:r>
+              <w:rPr>
+                <w:rFonts w:ascii="Courier New" w:eastAsia="Times New Roman" w:hAnsi="Courier New" w:cs="Courier New"/>
+                <w:color w:val="000000"/>
+                <w:sz w:val="21"/>
+                <w:szCs w:val="21"/>
+                <w:lang w:eastAsia="en-GB"/>
+              </w:rPr>
+              <w:t>No change of intracellular  impermeant anion charge mid simulation</w:t>
             </w:r>
           </w:p>
           <w:p>
@@ -6704,18 +6572,7 @@
                 <w:szCs w:val="21"/>
                 <w:lang w:eastAsia="en-GB"/>
               </w:rPr>
-              <w:t>Na_</w:t>
-            </w:r>
-            <w:proofErr w:type="gramStart"/>
-            <w:r>
-              <w:rPr>
-                <w:rFonts w:ascii="Courier New" w:eastAsia="Times New Roman" w:hAnsi="Courier New" w:cs="Courier New"/>
-                <w:color w:val="000000"/>
-                <w:sz w:val="21"/>
-                <w:szCs w:val="21"/>
-                <w:lang w:eastAsia="en-GB"/>
-              </w:rPr>
-              <w:t>out</w:t>
+              <w:t>Na_out</w:t>
             </w:r>
             <w:proofErr w:type="spellEnd"/>
             <w:r>
@@ -6726,18 +6583,7 @@
                 <w:szCs w:val="21"/>
                 <w:lang w:eastAsia="en-GB"/>
               </w:rPr>
-              <w:t>)^</w:t>
-            </w:r>
-            <w:proofErr w:type="gramEnd"/>
-            <w:r>
-              <w:rPr>
-                <w:rFonts w:ascii="Courier New" w:eastAsia="Times New Roman" w:hAnsi="Courier New" w:cs="Courier New"/>
-                <w:color w:val="000000"/>
-                <w:sz w:val="21"/>
-                <w:szCs w:val="21"/>
-                <w:lang w:eastAsia="en-GB"/>
-              </w:rPr>
-              <w:t>3</w:t>
+              <w:t>)^3</w:t>
             </w:r>
           </w:p>
           <w:p>
@@ -7021,93 +6867,49 @@
                 <w:szCs w:val="21"/>
                 <w:lang w:eastAsia="en-GB"/>
               </w:rPr>
-              <w:t>Comp</w:t>
-            </w:r>
-            <w:proofErr w:type="gramStart"/>
-            <w:r>
-              <w:rPr>
-                <w:rFonts w:ascii="Courier New" w:eastAsia="Times New Roman" w:hAnsi="Courier New" w:cs="Courier New"/>
-                <w:color w:val="000000"/>
-                <w:sz w:val="21"/>
-                <w:szCs w:val="21"/>
-                <w:lang w:eastAsia="en-GB"/>
-              </w:rPr>
-              <w:t>2 :</w:t>
-            </w:r>
-            <w:proofErr w:type="gramEnd"/>
-            <w:r>
-              <w:rPr>
-                <w:rFonts w:ascii="Courier New" w:eastAsia="Times New Roman" w:hAnsi="Courier New" w:cs="Courier New"/>
-                <w:color w:val="000000"/>
-                <w:sz w:val="21"/>
-                <w:szCs w:val="21"/>
-                <w:lang w:eastAsia="en-GB"/>
-              </w:rPr>
-              <w:t xml:space="preserve"> increase intracellular impermeant anion concentration -  2.0 mM, valence: -1.0, between: 120.0s and  400.0s</w:t>
-            </w:r>
-          </w:p>
-          <w:p>
-            <w:pPr>
-              <w:shd w:val="clear" w:color="auto" w:fill="FFFFFF"/>
-              <w:tabs>
-                <w:tab w:val="left" w:pos="916"/>
-                <w:tab w:val="left" w:pos="1832"/>
-                <w:tab w:val="left" w:pos="2748"/>
-                <w:tab w:val="left" w:pos="3664"/>
-                <w:tab w:val="left" w:pos="4580"/>
-                <w:tab w:val="left" w:pos="5496"/>
-                <w:tab w:val="left" w:pos="6412"/>
-                <w:tab w:val="left" w:pos="7328"/>
-                <w:tab w:val="left" w:pos="8244"/>
-                <w:tab w:val="left" w:pos="9160"/>
-                <w:tab w:val="left" w:pos="10076"/>
-                <w:tab w:val="left" w:pos="10992"/>
-                <w:tab w:val="left" w:pos="11908"/>
-                <w:tab w:val="left" w:pos="12824"/>
-                <w:tab w:val="left" w:pos="13740"/>
-                <w:tab w:val="left" w:pos="14656"/>
-              </w:tabs>
-              <w:wordWrap w:val="0"/>
-              <w:textAlignment w:val="baseline"/>
-              <w:rPr>
-                <w:rFonts w:ascii="Courier New" w:eastAsia="Times New Roman" w:hAnsi="Courier New" w:cs="Courier New"/>
-                <w:color w:val="000000"/>
-                <w:sz w:val="21"/>
-                <w:szCs w:val="21"/>
-                <w:lang w:eastAsia="en-GB"/>
-              </w:rPr>
-            </w:pPr>
-            <w:r>
-              <w:rPr>
-                <w:rFonts w:ascii="Courier New" w:eastAsia="Times New Roman" w:hAnsi="Courier New" w:cs="Courier New"/>
-                <w:color w:val="000000"/>
-                <w:sz w:val="21"/>
-                <w:szCs w:val="21"/>
-                <w:lang w:eastAsia="en-GB"/>
-              </w:rPr>
-              <w:t xml:space="preserve">No change of </w:t>
-            </w:r>
-            <w:proofErr w:type="gramStart"/>
-            <w:r>
-              <w:rPr>
-                <w:rFonts w:ascii="Courier New" w:eastAsia="Times New Roman" w:hAnsi="Courier New" w:cs="Courier New"/>
-                <w:color w:val="000000"/>
-                <w:sz w:val="21"/>
-                <w:szCs w:val="21"/>
-                <w:lang w:eastAsia="en-GB"/>
-              </w:rPr>
-              <w:t>intracellular  impermeant</w:t>
-            </w:r>
-            <w:proofErr w:type="gramEnd"/>
-            <w:r>
-              <w:rPr>
-                <w:rFonts w:ascii="Courier New" w:eastAsia="Times New Roman" w:hAnsi="Courier New" w:cs="Courier New"/>
-                <w:color w:val="000000"/>
-                <w:sz w:val="21"/>
-                <w:szCs w:val="21"/>
-                <w:lang w:eastAsia="en-GB"/>
-              </w:rPr>
-              <w:t xml:space="preserve"> anion charge mid simulation</w:t>
+              <w:t>Comp2 : increase intracellular impermeant anion concentration -  2.0 mM, valence: -1.0, between: 120.0s and  400.0s</w:t>
+            </w:r>
+          </w:p>
+          <w:p>
+            <w:pPr>
+              <w:shd w:val="clear" w:color="auto" w:fill="FFFFFF"/>
+              <w:tabs>
+                <w:tab w:val="left" w:pos="916"/>
+                <w:tab w:val="left" w:pos="1832"/>
+                <w:tab w:val="left" w:pos="2748"/>
+                <w:tab w:val="left" w:pos="3664"/>
+                <w:tab w:val="left" w:pos="4580"/>
+                <w:tab w:val="left" w:pos="5496"/>
+                <w:tab w:val="left" w:pos="6412"/>
+                <w:tab w:val="left" w:pos="7328"/>
+                <w:tab w:val="left" w:pos="8244"/>
+                <w:tab w:val="left" w:pos="9160"/>
+                <w:tab w:val="left" w:pos="10076"/>
+                <w:tab w:val="left" w:pos="10992"/>
+                <w:tab w:val="left" w:pos="11908"/>
+                <w:tab w:val="left" w:pos="12824"/>
+                <w:tab w:val="left" w:pos="13740"/>
+                <w:tab w:val="left" w:pos="14656"/>
+              </w:tabs>
+              <w:wordWrap w:val="0"/>
+              <w:textAlignment w:val="baseline"/>
+              <w:rPr>
+                <w:rFonts w:ascii="Courier New" w:eastAsia="Times New Roman" w:hAnsi="Courier New" w:cs="Courier New"/>
+                <w:color w:val="000000"/>
+                <w:sz w:val="21"/>
+                <w:szCs w:val="21"/>
+                <w:lang w:eastAsia="en-GB"/>
+              </w:rPr>
+            </w:pPr>
+            <w:r>
+              <w:rPr>
+                <w:rFonts w:ascii="Courier New" w:eastAsia="Times New Roman" w:hAnsi="Courier New" w:cs="Courier New"/>
+                <w:color w:val="000000"/>
+                <w:sz w:val="21"/>
+                <w:szCs w:val="21"/>
+                <w:lang w:eastAsia="en-GB"/>
+              </w:rPr>
+              <w:t>No change of intracellular  impermeant anion charge mid simulation</w:t>
             </w:r>
           </w:p>
           <w:p>
@@ -8846,18 +8648,7 @@
                 <w:szCs w:val="21"/>
                 <w:lang w:eastAsia="en-GB"/>
               </w:rPr>
-              <w:t>Na_</w:t>
-            </w:r>
-            <w:proofErr w:type="gramStart"/>
-            <w:r>
-              <w:rPr>
-                <w:rFonts w:ascii="Courier New" w:eastAsia="Times New Roman" w:hAnsi="Courier New" w:cs="Courier New"/>
-                <w:color w:val="000000"/>
-                <w:sz w:val="21"/>
-                <w:szCs w:val="21"/>
-                <w:lang w:eastAsia="en-GB"/>
-              </w:rPr>
-              <w:t>out</w:t>
+              <w:t>Na_out</w:t>
             </w:r>
             <w:proofErr w:type="spellEnd"/>
             <w:r>
@@ -8868,18 +8659,7 @@
                 <w:szCs w:val="21"/>
                 <w:lang w:eastAsia="en-GB"/>
               </w:rPr>
-              <w:t>)^</w:t>
-            </w:r>
-            <w:proofErr w:type="gramEnd"/>
-            <w:r>
-              <w:rPr>
-                <w:rFonts w:ascii="Courier New" w:eastAsia="Times New Roman" w:hAnsi="Courier New" w:cs="Courier New"/>
-                <w:color w:val="000000"/>
-                <w:sz w:val="21"/>
-                <w:szCs w:val="21"/>
-                <w:lang w:eastAsia="en-GB"/>
-              </w:rPr>
-              <w:t>3</w:t>
+              <w:t>)^3</w:t>
             </w:r>
           </w:p>
           <w:p>
@@ -9163,93 +8943,49 @@
                 <w:szCs w:val="21"/>
                 <w:lang w:eastAsia="en-GB"/>
               </w:rPr>
-              <w:t>Comp</w:t>
-            </w:r>
-            <w:proofErr w:type="gramStart"/>
-            <w:r>
-              <w:rPr>
-                <w:rFonts w:ascii="Courier New" w:eastAsia="Times New Roman" w:hAnsi="Courier New" w:cs="Courier New"/>
-                <w:color w:val="000000"/>
-                <w:sz w:val="21"/>
-                <w:szCs w:val="21"/>
-                <w:lang w:eastAsia="en-GB"/>
-              </w:rPr>
-              <w:t>2 :</w:t>
-            </w:r>
-            <w:proofErr w:type="gramEnd"/>
-            <w:r>
-              <w:rPr>
-                <w:rFonts w:ascii="Courier New" w:eastAsia="Times New Roman" w:hAnsi="Courier New" w:cs="Courier New"/>
-                <w:color w:val="000000"/>
-                <w:sz w:val="21"/>
-                <w:szCs w:val="21"/>
-                <w:lang w:eastAsia="en-GB"/>
-              </w:rPr>
-              <w:t xml:space="preserve"> increase intracellular impermeant anion concentration -  2.0 mM, valence: -2.0, between: 60.0s and  420.0s</w:t>
-            </w:r>
-          </w:p>
-          <w:p>
-            <w:pPr>
-              <w:shd w:val="clear" w:color="auto" w:fill="FFFFFF"/>
-              <w:tabs>
-                <w:tab w:val="left" w:pos="916"/>
-                <w:tab w:val="left" w:pos="1832"/>
-                <w:tab w:val="left" w:pos="2748"/>
-                <w:tab w:val="left" w:pos="3664"/>
-                <w:tab w:val="left" w:pos="4580"/>
-                <w:tab w:val="left" w:pos="5496"/>
-                <w:tab w:val="left" w:pos="6412"/>
-                <w:tab w:val="left" w:pos="7328"/>
-                <w:tab w:val="left" w:pos="8244"/>
-                <w:tab w:val="left" w:pos="9160"/>
-                <w:tab w:val="left" w:pos="10076"/>
-                <w:tab w:val="left" w:pos="10992"/>
-                <w:tab w:val="left" w:pos="11908"/>
-                <w:tab w:val="left" w:pos="12824"/>
-                <w:tab w:val="left" w:pos="13740"/>
-                <w:tab w:val="left" w:pos="14656"/>
-              </w:tabs>
-              <w:wordWrap w:val="0"/>
-              <w:textAlignment w:val="baseline"/>
-              <w:rPr>
-                <w:rFonts w:ascii="Courier New" w:eastAsia="Times New Roman" w:hAnsi="Courier New" w:cs="Courier New"/>
-                <w:color w:val="000000"/>
-                <w:sz w:val="21"/>
-                <w:szCs w:val="21"/>
-                <w:lang w:eastAsia="en-GB"/>
-              </w:rPr>
-            </w:pPr>
-            <w:r>
-              <w:rPr>
-                <w:rFonts w:ascii="Courier New" w:eastAsia="Times New Roman" w:hAnsi="Courier New" w:cs="Courier New"/>
-                <w:color w:val="000000"/>
-                <w:sz w:val="21"/>
-                <w:szCs w:val="21"/>
-                <w:lang w:eastAsia="en-GB"/>
-              </w:rPr>
-              <w:t xml:space="preserve">No change of </w:t>
-            </w:r>
-            <w:proofErr w:type="gramStart"/>
-            <w:r>
-              <w:rPr>
-                <w:rFonts w:ascii="Courier New" w:eastAsia="Times New Roman" w:hAnsi="Courier New" w:cs="Courier New"/>
-                <w:color w:val="000000"/>
-                <w:sz w:val="21"/>
-                <w:szCs w:val="21"/>
-                <w:lang w:eastAsia="en-GB"/>
-              </w:rPr>
-              <w:t>intracellular  impermeant</w:t>
-            </w:r>
-            <w:proofErr w:type="gramEnd"/>
-            <w:r>
-              <w:rPr>
-                <w:rFonts w:ascii="Courier New" w:eastAsia="Times New Roman" w:hAnsi="Courier New" w:cs="Courier New"/>
-                <w:color w:val="000000"/>
-                <w:sz w:val="21"/>
-                <w:szCs w:val="21"/>
-                <w:lang w:eastAsia="en-GB"/>
-              </w:rPr>
-              <w:t xml:space="preserve"> anion charge mid simulation</w:t>
+              <w:t>Comp2 : increase intracellular impermeant anion concentration -  2.0 mM, valence: -2.0, between: 60.0s and  420.0s</w:t>
+            </w:r>
+          </w:p>
+          <w:p>
+            <w:pPr>
+              <w:shd w:val="clear" w:color="auto" w:fill="FFFFFF"/>
+              <w:tabs>
+                <w:tab w:val="left" w:pos="916"/>
+                <w:tab w:val="left" w:pos="1832"/>
+                <w:tab w:val="left" w:pos="2748"/>
+                <w:tab w:val="left" w:pos="3664"/>
+                <w:tab w:val="left" w:pos="4580"/>
+                <w:tab w:val="left" w:pos="5496"/>
+                <w:tab w:val="left" w:pos="6412"/>
+                <w:tab w:val="left" w:pos="7328"/>
+                <w:tab w:val="left" w:pos="8244"/>
+                <w:tab w:val="left" w:pos="9160"/>
+                <w:tab w:val="left" w:pos="10076"/>
+                <w:tab w:val="left" w:pos="10992"/>
+                <w:tab w:val="left" w:pos="11908"/>
+                <w:tab w:val="left" w:pos="12824"/>
+                <w:tab w:val="left" w:pos="13740"/>
+                <w:tab w:val="left" w:pos="14656"/>
+              </w:tabs>
+              <w:wordWrap w:val="0"/>
+              <w:textAlignment w:val="baseline"/>
+              <w:rPr>
+                <w:rFonts w:ascii="Courier New" w:eastAsia="Times New Roman" w:hAnsi="Courier New" w:cs="Courier New"/>
+                <w:color w:val="000000"/>
+                <w:sz w:val="21"/>
+                <w:szCs w:val="21"/>
+                <w:lang w:eastAsia="en-GB"/>
+              </w:rPr>
+            </w:pPr>
+            <w:r>
+              <w:rPr>
+                <w:rFonts w:ascii="Courier New" w:eastAsia="Times New Roman" w:hAnsi="Courier New" w:cs="Courier New"/>
+                <w:color w:val="000000"/>
+                <w:sz w:val="21"/>
+                <w:szCs w:val="21"/>
+                <w:lang w:eastAsia="en-GB"/>
+              </w:rPr>
+              <w:t>No change of intracellular  impermeant anion charge mid simulation</w:t>
             </w:r>
           </w:p>
           <w:p>
@@ -11149,93 +10885,49 @@
                 <w:szCs w:val="21"/>
                 <w:lang w:eastAsia="en-GB"/>
               </w:rPr>
-              <w:t>Comp</w:t>
-            </w:r>
-            <w:proofErr w:type="gramStart"/>
-            <w:r>
-              <w:rPr>
-                <w:rFonts w:ascii="Courier New" w:eastAsia="Times New Roman" w:hAnsi="Courier New" w:cs="Courier New"/>
-                <w:color w:val="000000"/>
-                <w:sz w:val="21"/>
-                <w:szCs w:val="21"/>
-                <w:lang w:eastAsia="en-GB"/>
-              </w:rPr>
-              <w:t>2 :</w:t>
-            </w:r>
-            <w:proofErr w:type="gramEnd"/>
-            <w:r>
-              <w:rPr>
-                <w:rFonts w:ascii="Courier New" w:eastAsia="Times New Roman" w:hAnsi="Courier New" w:cs="Courier New"/>
-                <w:color w:val="000000"/>
-                <w:sz w:val="21"/>
-                <w:szCs w:val="21"/>
-                <w:lang w:eastAsia="en-GB"/>
-              </w:rPr>
-              <w:t xml:space="preserve"> increase intracellular impermeant anion concentration -  2.0 mM, valence: -2.0, between: 60.0s and  420.0s</w:t>
-            </w:r>
-          </w:p>
-          <w:p>
-            <w:pPr>
-              <w:shd w:val="clear" w:color="auto" w:fill="FFFFFF"/>
-              <w:tabs>
-                <w:tab w:val="left" w:pos="916"/>
-                <w:tab w:val="left" w:pos="1832"/>
-                <w:tab w:val="left" w:pos="2748"/>
-                <w:tab w:val="left" w:pos="3664"/>
-                <w:tab w:val="left" w:pos="4580"/>
-                <w:tab w:val="left" w:pos="5496"/>
-                <w:tab w:val="left" w:pos="6412"/>
-                <w:tab w:val="left" w:pos="7328"/>
-                <w:tab w:val="left" w:pos="8244"/>
-                <w:tab w:val="left" w:pos="9160"/>
-                <w:tab w:val="left" w:pos="10076"/>
-                <w:tab w:val="left" w:pos="10992"/>
-                <w:tab w:val="left" w:pos="11908"/>
-                <w:tab w:val="left" w:pos="12824"/>
-                <w:tab w:val="left" w:pos="13740"/>
-                <w:tab w:val="left" w:pos="14656"/>
-              </w:tabs>
-              <w:wordWrap w:val="0"/>
-              <w:textAlignment w:val="baseline"/>
-              <w:rPr>
-                <w:rFonts w:ascii="Courier New" w:eastAsia="Times New Roman" w:hAnsi="Courier New" w:cs="Courier New"/>
-                <w:color w:val="000000"/>
-                <w:sz w:val="21"/>
-                <w:szCs w:val="21"/>
-                <w:lang w:eastAsia="en-GB"/>
-              </w:rPr>
-            </w:pPr>
-            <w:r>
-              <w:rPr>
-                <w:rFonts w:ascii="Courier New" w:eastAsia="Times New Roman" w:hAnsi="Courier New" w:cs="Courier New"/>
-                <w:color w:val="000000"/>
-                <w:sz w:val="21"/>
-                <w:szCs w:val="21"/>
-                <w:lang w:eastAsia="en-GB"/>
-              </w:rPr>
-              <w:t xml:space="preserve">No change of </w:t>
-            </w:r>
-            <w:proofErr w:type="gramStart"/>
-            <w:r>
-              <w:rPr>
-                <w:rFonts w:ascii="Courier New" w:eastAsia="Times New Roman" w:hAnsi="Courier New" w:cs="Courier New"/>
-                <w:color w:val="000000"/>
-                <w:sz w:val="21"/>
-                <w:szCs w:val="21"/>
-                <w:lang w:eastAsia="en-GB"/>
-              </w:rPr>
-              <w:t>intracellular  impermeant</w:t>
-            </w:r>
-            <w:proofErr w:type="gramEnd"/>
-            <w:r>
-              <w:rPr>
-                <w:rFonts w:ascii="Courier New" w:eastAsia="Times New Roman" w:hAnsi="Courier New" w:cs="Courier New"/>
-                <w:color w:val="000000"/>
-                <w:sz w:val="21"/>
-                <w:szCs w:val="21"/>
-                <w:lang w:eastAsia="en-GB"/>
-              </w:rPr>
-              <w:t xml:space="preserve"> anion charge mid simulation</w:t>
+              <w:t>Comp2 : increase intracellular impermeant anion concentration -  2.0 mM, valence: -2.0, between: 60.0s and  420.0s</w:t>
+            </w:r>
+          </w:p>
+          <w:p>
+            <w:pPr>
+              <w:shd w:val="clear" w:color="auto" w:fill="FFFFFF"/>
+              <w:tabs>
+                <w:tab w:val="left" w:pos="916"/>
+                <w:tab w:val="left" w:pos="1832"/>
+                <w:tab w:val="left" w:pos="2748"/>
+                <w:tab w:val="left" w:pos="3664"/>
+                <w:tab w:val="left" w:pos="4580"/>
+                <w:tab w:val="left" w:pos="5496"/>
+                <w:tab w:val="left" w:pos="6412"/>
+                <w:tab w:val="left" w:pos="7328"/>
+                <w:tab w:val="left" w:pos="8244"/>
+                <w:tab w:val="left" w:pos="9160"/>
+                <w:tab w:val="left" w:pos="10076"/>
+                <w:tab w:val="left" w:pos="10992"/>
+                <w:tab w:val="left" w:pos="11908"/>
+                <w:tab w:val="left" w:pos="12824"/>
+                <w:tab w:val="left" w:pos="13740"/>
+                <w:tab w:val="left" w:pos="14656"/>
+              </w:tabs>
+              <w:wordWrap w:val="0"/>
+              <w:textAlignment w:val="baseline"/>
+              <w:rPr>
+                <w:rFonts w:ascii="Courier New" w:eastAsia="Times New Roman" w:hAnsi="Courier New" w:cs="Courier New"/>
+                <w:color w:val="000000"/>
+                <w:sz w:val="21"/>
+                <w:szCs w:val="21"/>
+                <w:lang w:eastAsia="en-GB"/>
+              </w:rPr>
+            </w:pPr>
+            <w:r>
+              <w:rPr>
+                <w:rFonts w:ascii="Courier New" w:eastAsia="Times New Roman" w:hAnsi="Courier New" w:cs="Courier New"/>
+                <w:color w:val="000000"/>
+                <w:sz w:val="21"/>
+                <w:szCs w:val="21"/>
+                <w:lang w:eastAsia="en-GB"/>
+              </w:rPr>
+              <w:t>No change of intracellular  impermeant anion charge mid simulation</w:t>
             </w:r>
           </w:p>
           <w:p>
@@ -11853,16 +11545,8 @@
               <w:rPr>
                 <w:lang w:val="en-ZA"/>
               </w:rPr>
-              <w:t xml:space="preserve">12 min run instead of 10 </w:t>
-            </w:r>
-            <w:proofErr w:type="gramStart"/>
-            <w:r>
-              <w:rPr>
-                <w:lang w:val="en-ZA"/>
-              </w:rPr>
-              <w:t>minute</w:t>
-            </w:r>
-            <w:proofErr w:type="gramEnd"/>
+              <w:t>12 min run instead of 10 minute</w:t>
+            </w:r>
           </w:p>
           <w:p>
             <w:pPr>
@@ -12840,18 +12524,7 @@
                 <w:szCs w:val="21"/>
                 <w:lang w:eastAsia="en-GB"/>
               </w:rPr>
-              <w:t>Na_</w:t>
-            </w:r>
-            <w:proofErr w:type="gramStart"/>
-            <w:r>
-              <w:rPr>
-                <w:rFonts w:ascii="Courier New" w:eastAsia="Times New Roman" w:hAnsi="Courier New" w:cs="Courier New"/>
-                <w:color w:val="000000"/>
-                <w:sz w:val="21"/>
-                <w:szCs w:val="21"/>
-                <w:lang w:eastAsia="en-GB"/>
-              </w:rPr>
-              <w:t>out</w:t>
+              <w:t>Na_out</w:t>
             </w:r>
             <w:proofErr w:type="spellEnd"/>
             <w:r>
@@ -12862,18 +12535,7 @@
                 <w:szCs w:val="21"/>
                 <w:lang w:eastAsia="en-GB"/>
               </w:rPr>
-              <w:t>)^</w:t>
-            </w:r>
-            <w:proofErr w:type="gramEnd"/>
-            <w:r>
-              <w:rPr>
-                <w:rFonts w:ascii="Courier New" w:eastAsia="Times New Roman" w:hAnsi="Courier New" w:cs="Courier New"/>
-                <w:color w:val="000000"/>
-                <w:sz w:val="21"/>
-                <w:szCs w:val="21"/>
-                <w:lang w:eastAsia="en-GB"/>
-              </w:rPr>
-              <w:t>3</w:t>
+              <w:t>)^3</w:t>
             </w:r>
           </w:p>
           <w:p>
@@ -13157,93 +12819,49 @@
                 <w:szCs w:val="21"/>
                 <w:lang w:eastAsia="en-GB"/>
               </w:rPr>
-              <w:t>Comp</w:t>
-            </w:r>
-            <w:proofErr w:type="gramStart"/>
-            <w:r>
-              <w:rPr>
-                <w:rFonts w:ascii="Courier New" w:eastAsia="Times New Roman" w:hAnsi="Courier New" w:cs="Courier New"/>
-                <w:color w:val="000000"/>
-                <w:sz w:val="21"/>
-                <w:szCs w:val="21"/>
-                <w:lang w:eastAsia="en-GB"/>
-              </w:rPr>
-              <w:t>2 :</w:t>
-            </w:r>
-            <w:proofErr w:type="gramEnd"/>
-            <w:r>
-              <w:rPr>
-                <w:rFonts w:ascii="Courier New" w:eastAsia="Times New Roman" w:hAnsi="Courier New" w:cs="Courier New"/>
-                <w:color w:val="000000"/>
-                <w:sz w:val="21"/>
-                <w:szCs w:val="21"/>
-                <w:lang w:eastAsia="en-GB"/>
-              </w:rPr>
-              <w:t xml:space="preserve"> increase intracellular impermeant anion concentration -  2.0 mM, valence: -2.0, between: 60.0s and  360.0s</w:t>
-            </w:r>
-          </w:p>
-          <w:p>
-            <w:pPr>
-              <w:shd w:val="clear" w:color="auto" w:fill="FFFFFF"/>
-              <w:tabs>
-                <w:tab w:val="left" w:pos="916"/>
-                <w:tab w:val="left" w:pos="1832"/>
-                <w:tab w:val="left" w:pos="2748"/>
-                <w:tab w:val="left" w:pos="3664"/>
-                <w:tab w:val="left" w:pos="4580"/>
-                <w:tab w:val="left" w:pos="5496"/>
-                <w:tab w:val="left" w:pos="6412"/>
-                <w:tab w:val="left" w:pos="7328"/>
-                <w:tab w:val="left" w:pos="8244"/>
-                <w:tab w:val="left" w:pos="9160"/>
-                <w:tab w:val="left" w:pos="10076"/>
-                <w:tab w:val="left" w:pos="10992"/>
-                <w:tab w:val="left" w:pos="11908"/>
-                <w:tab w:val="left" w:pos="12824"/>
-                <w:tab w:val="left" w:pos="13740"/>
-                <w:tab w:val="left" w:pos="14656"/>
-              </w:tabs>
-              <w:wordWrap w:val="0"/>
-              <w:textAlignment w:val="baseline"/>
-              <w:rPr>
-                <w:rFonts w:ascii="Courier New" w:eastAsia="Times New Roman" w:hAnsi="Courier New" w:cs="Courier New"/>
-                <w:color w:val="000000"/>
-                <w:sz w:val="21"/>
-                <w:szCs w:val="21"/>
-                <w:lang w:eastAsia="en-GB"/>
-              </w:rPr>
-            </w:pPr>
-            <w:r>
-              <w:rPr>
-                <w:rFonts w:ascii="Courier New" w:eastAsia="Times New Roman" w:hAnsi="Courier New" w:cs="Courier New"/>
-                <w:color w:val="000000"/>
-                <w:sz w:val="21"/>
-                <w:szCs w:val="21"/>
-                <w:lang w:eastAsia="en-GB"/>
-              </w:rPr>
-              <w:t xml:space="preserve">No change of </w:t>
-            </w:r>
-            <w:proofErr w:type="gramStart"/>
-            <w:r>
-              <w:rPr>
-                <w:rFonts w:ascii="Courier New" w:eastAsia="Times New Roman" w:hAnsi="Courier New" w:cs="Courier New"/>
-                <w:color w:val="000000"/>
-                <w:sz w:val="21"/>
-                <w:szCs w:val="21"/>
-                <w:lang w:eastAsia="en-GB"/>
-              </w:rPr>
-              <w:t>intracellular  impermeant</w:t>
-            </w:r>
-            <w:proofErr w:type="gramEnd"/>
-            <w:r>
-              <w:rPr>
-                <w:rFonts w:ascii="Courier New" w:eastAsia="Times New Roman" w:hAnsi="Courier New" w:cs="Courier New"/>
-                <w:color w:val="000000"/>
-                <w:sz w:val="21"/>
-                <w:szCs w:val="21"/>
-                <w:lang w:eastAsia="en-GB"/>
-              </w:rPr>
-              <w:t xml:space="preserve"> anion charge mid simulation</w:t>
+              <w:t>Comp2 : increase intracellular impermeant anion concentration -  2.0 mM, valence: -2.0, between: 60.0s and  360.0s</w:t>
+            </w:r>
+          </w:p>
+          <w:p>
+            <w:pPr>
+              <w:shd w:val="clear" w:color="auto" w:fill="FFFFFF"/>
+              <w:tabs>
+                <w:tab w:val="left" w:pos="916"/>
+                <w:tab w:val="left" w:pos="1832"/>
+                <w:tab w:val="left" w:pos="2748"/>
+                <w:tab w:val="left" w:pos="3664"/>
+                <w:tab w:val="left" w:pos="4580"/>
+                <w:tab w:val="left" w:pos="5496"/>
+                <w:tab w:val="left" w:pos="6412"/>
+                <w:tab w:val="left" w:pos="7328"/>
+                <w:tab w:val="left" w:pos="8244"/>
+                <w:tab w:val="left" w:pos="9160"/>
+                <w:tab w:val="left" w:pos="10076"/>
+                <w:tab w:val="left" w:pos="10992"/>
+                <w:tab w:val="left" w:pos="11908"/>
+                <w:tab w:val="left" w:pos="12824"/>
+                <w:tab w:val="left" w:pos="13740"/>
+                <w:tab w:val="left" w:pos="14656"/>
+              </w:tabs>
+              <w:wordWrap w:val="0"/>
+              <w:textAlignment w:val="baseline"/>
+              <w:rPr>
+                <w:rFonts w:ascii="Courier New" w:eastAsia="Times New Roman" w:hAnsi="Courier New" w:cs="Courier New"/>
+                <w:color w:val="000000"/>
+                <w:sz w:val="21"/>
+                <w:szCs w:val="21"/>
+                <w:lang w:eastAsia="en-GB"/>
+              </w:rPr>
+            </w:pPr>
+            <w:r>
+              <w:rPr>
+                <w:rFonts w:ascii="Courier New" w:eastAsia="Times New Roman" w:hAnsi="Courier New" w:cs="Courier New"/>
+                <w:color w:val="000000"/>
+                <w:sz w:val="21"/>
+                <w:szCs w:val="21"/>
+                <w:lang w:eastAsia="en-GB"/>
+              </w:rPr>
+              <w:t>No change of intracellular  impermeant anion charge mid simulation</w:t>
             </w:r>
           </w:p>
           <w:p>
@@ -13532,6 +13150,7 @@
           <w:p>
             <w:pPr>
               <w:pStyle w:val="Heading1"/>
+              <w:outlineLvl w:val="0"/>
               <w:rPr>
                 <w:lang w:val="en-ZA"/>
               </w:rPr>
@@ -14081,46 +13700,6 @@
                 <w:noProof/>
               </w:rPr>
             </w:pPr>
-            <w:r>
-              <w:rPr>
-                <w:noProof/>
-              </w:rPr>
-              <w:drawing>
-                <wp:inline distT="0" distB="0" distL="0" distR="0" wp14:anchorId="2D41F76F" wp14:editId="798C9BA0">
-                  <wp:extent cx="5154187" cy="3157268"/>
-                  <wp:effectExtent l="0" t="0" r="8890" b="5080"/>
-                  <wp:docPr id="51" name="Picture 51"/>
-                  <wp:cNvGraphicFramePr>
-                    <a:graphicFrameLocks xmlns:a="http://schemas.openxmlformats.org/drawingml/2006/main" noChangeAspect="1"/>
-                  </wp:cNvGraphicFramePr>
-                  <a:graphic xmlns:a="http://schemas.openxmlformats.org/drawingml/2006/main">
-                    <a:graphicData uri="http://schemas.openxmlformats.org/drawingml/2006/picture">
-                      <pic:pic xmlns:pic="http://schemas.openxmlformats.org/drawingml/2006/picture">
-                        <pic:nvPicPr>
-                          <pic:cNvPr id="1" name=""/>
-                          <pic:cNvPicPr/>
-                        </pic:nvPicPr>
-                        <pic:blipFill>
-                          <a:blip r:embed="rId57"/>
-                          <a:stretch>
-                            <a:fillRect/>
-                          </a:stretch>
-                        </pic:blipFill>
-                        <pic:spPr>
-                          <a:xfrm>
-                            <a:off x="0" y="0"/>
-                            <a:ext cx="5168073" cy="3165774"/>
-                          </a:xfrm>
-                          <a:prstGeom prst="rect">
-                            <a:avLst/>
-                          </a:prstGeom>
-                        </pic:spPr>
-                      </pic:pic>
-                    </a:graphicData>
-                  </a:graphic>
-                </wp:inline>
-              </w:drawing>
-            </w:r>
           </w:p>
         </w:tc>
       </w:tr>

</xml_diff>